<commit_message>
+ Updated haplotype work
</commit_message>
<xml_diff>
--- a/output/3_ConBio_review/PINP_Bird_manuscript_colour_trackchanges_v2_TB.docx
+++ b/output/3_ConBio_review/PINP_Bird_manuscript_colour_trackchanges_v2_TB.docx
@@ -33764,7 +33764,142 @@
           <w:between w:val="nil"/>
         </w:pBdr>
         <w:ind w:left="720" w:hanging="720"/>
+        <w:rPr>
+          <w:ins w:id="3206" w:author="Natasha Hardy" w:date="2021-11-30T15:41:00Z"/>
+        </w:rPr>
       </w:pPr>
+      <w:ins w:id="3207" w:author="Natasha Hardy" w:date="2021-11-30T15:41:00Z">
+        <w:r>
+          <w:t>UPDATE THIS</w:t>
+        </w:r>
+      </w:ins>
+    </w:p>
+    <w:p>
+      <w:pPr>
+        <w:widowControl w:val="0"/>
+        <w:pBdr>
+          <w:top w:val="nil"/>
+          <w:left w:val="nil"/>
+          <w:bottom w:val="nil"/>
+          <w:right w:val="nil"/>
+          <w:between w:val="nil"/>
+        </w:pBdr>
+        <w:ind w:left="720" w:hanging="720"/>
+        <w:rPr>
+          <w:ins w:id="3208" w:author="Natasha Hardy" w:date="2021-11-30T15:42:00Z"/>
+        </w:rPr>
+      </w:pPr>
+      <w:ins w:id="3209" w:author="Natasha Hardy" w:date="2021-11-30T15:43:00Z">
+        <w:r>
+          <w:rPr>
+            <w:noProof/>
+          </w:rPr>
+          <w:lastRenderedPageBreak/>
+          <w:drawing>
+            <wp:inline distT="0" distB="0" distL="0" distR="0" wp14:anchorId="4A662EDE" wp14:editId="0288A2C4">
+              <wp:extent cx="5727700" cy="4047490"/>
+              <wp:effectExtent l="0" t="0" r="0" b="0"/>
+              <wp:docPr id="6" name="Picture 6"/>
+              <wp:cNvGraphicFramePr>
+                <a:graphicFrameLocks xmlns:a="http://schemas.openxmlformats.org/drawingml/2006/main" noChangeAspect="1"/>
+              </wp:cNvGraphicFramePr>
+              <a:graphic xmlns:a="http://schemas.openxmlformats.org/drawingml/2006/main">
+                <a:graphicData uri="http://schemas.openxmlformats.org/drawingml/2006/picture">
+                  <pic:pic xmlns:pic="http://schemas.openxmlformats.org/drawingml/2006/picture">
+                    <pic:nvPicPr>
+                      <pic:cNvPr id="6" name="Picture 6"/>
+                      <pic:cNvPicPr/>
+                    </pic:nvPicPr>
+                    <pic:blipFill>
+                      <a:blip r:embed="rId29">
+                        <a:extLst>
+                          <a:ext uri="{28A0092B-C50C-407E-A947-70E740481C1C}">
+                            <a14:useLocalDpi xmlns:a14="http://schemas.microsoft.com/office/drawing/2010/main" val="0"/>
+                          </a:ext>
+                        </a:extLst>
+                      </a:blip>
+                      <a:stretch>
+                        <a:fillRect/>
+                      </a:stretch>
+                    </pic:blipFill>
+                    <pic:spPr>
+                      <a:xfrm>
+                        <a:off x="0" y="0"/>
+                        <a:ext cx="5727700" cy="4047490"/>
+                      </a:xfrm>
+                      <a:prstGeom prst="rect">
+                        <a:avLst/>
+                      </a:prstGeom>
+                    </pic:spPr>
+                  </pic:pic>
+                </a:graphicData>
+              </a:graphic>
+            </wp:inline>
+          </w:drawing>
+        </w:r>
+      </w:ins>
+    </w:p>
+    <w:p>
+      <w:pPr>
+        <w:widowControl w:val="0"/>
+        <w:pBdr>
+          <w:top w:val="nil"/>
+          <w:left w:val="nil"/>
+          <w:bottom w:val="nil"/>
+          <w:right w:val="nil"/>
+          <w:between w:val="nil"/>
+        </w:pBdr>
+        <w:ind w:left="720" w:hanging="720"/>
+      </w:pPr>
+      <w:ins w:id="3210" w:author="Natasha Hardy" w:date="2021-11-30T15:42:00Z">
+        <w:r>
+          <w:rPr>
+            <w:noProof/>
+          </w:rPr>
+          <w:lastRenderedPageBreak/>
+          <w:drawing>
+            <wp:inline distT="0" distB="0" distL="0" distR="0" wp14:anchorId="5F3180DE" wp14:editId="7BB32D31">
+              <wp:extent cx="4915814" cy="4915814"/>
+              <wp:effectExtent l="0" t="0" r="0" b="0"/>
+              <wp:docPr id="1" name="Picture 1" descr="Chart, treemap chart&#10;&#10;Description automatically generated"/>
+              <wp:cNvGraphicFramePr>
+                <a:graphicFrameLocks xmlns:a="http://schemas.openxmlformats.org/drawingml/2006/main" noChangeAspect="1"/>
+              </wp:cNvGraphicFramePr>
+              <a:graphic xmlns:a="http://schemas.openxmlformats.org/drawingml/2006/main">
+                <a:graphicData uri="http://schemas.openxmlformats.org/drawingml/2006/picture">
+                  <pic:pic xmlns:pic="http://schemas.openxmlformats.org/drawingml/2006/picture">
+                    <pic:nvPicPr>
+                      <pic:cNvPr id="1" name="Picture 1" descr="Chart, treemap chart&#10;&#10;Description automatically generated"/>
+                      <pic:cNvPicPr/>
+                    </pic:nvPicPr>
+                    <pic:blipFill>
+                      <a:blip r:embed="rId30" cstate="print">
+                        <a:extLst>
+                          <a:ext uri="{28A0092B-C50C-407E-A947-70E740481C1C}">
+                            <a14:useLocalDpi xmlns:a14="http://schemas.microsoft.com/office/drawing/2010/main" val="0"/>
+                          </a:ext>
+                        </a:extLst>
+                      </a:blip>
+                      <a:stretch>
+                        <a:fillRect/>
+                      </a:stretch>
+                    </pic:blipFill>
+                    <pic:spPr>
+                      <a:xfrm>
+                        <a:off x="0" y="0"/>
+                        <a:ext cx="4921621" cy="4921621"/>
+                      </a:xfrm>
+                      <a:prstGeom prst="rect">
+                        <a:avLst/>
+                      </a:prstGeom>
+                    </pic:spPr>
+                  </pic:pic>
+                </a:graphicData>
+              </a:graphic>
+            </wp:inline>
+          </w:drawing>
+        </w:r>
+      </w:ins>
     </w:p>
     <w:p>
       <w:pPr>
@@ -33791,10 +33926,10 @@
       </w:pPr>
     </w:p>
     <w:sectPr>
-      <w:headerReference w:type="even" r:id="rId29"/>
-      <w:headerReference w:type="default" r:id="rId30"/>
-      <w:footerReference w:type="default" r:id="rId31"/>
-      <w:headerReference w:type="first" r:id="rId32"/>
+      <w:headerReference w:type="even" r:id="rId31"/>
+      <w:headerReference w:type="default" r:id="rId32"/>
+      <w:footerReference w:type="default" r:id="rId33"/>
+      <w:headerReference w:type="first" r:id="rId34"/>
       <w:pgSz w:w="11900" w:h="16840"/>
       <w:pgMar w:top="1440" w:right="1440" w:bottom="1440" w:left="1440" w:header="720" w:footer="720" w:gutter="0"/>
       <w:cols w:space="720"/>
@@ -33805,7 +33940,7 @@
 
 <file path=word/comments.xml><?xml version="1.0" encoding="utf-8"?>
 <w:comments xmlns:wpc="http://schemas.microsoft.com/office/word/2010/wordprocessingCanvas" xmlns:cx="http://schemas.microsoft.com/office/drawing/2014/chartex" xmlns:cx1="http://schemas.microsoft.com/office/drawing/2015/9/8/chartex" xmlns:cx2="http://schemas.microsoft.com/office/drawing/2015/10/21/chartex" xmlns:cx3="http://schemas.microsoft.com/office/drawing/2016/5/9/chartex" xmlns:cx4="http://schemas.microsoft.com/office/drawing/2016/5/10/chartex" xmlns:cx5="http://schemas.microsoft.com/office/drawing/2016/5/11/chartex" xmlns:cx6="http://schemas.microsoft.com/office/drawing/2016/5/12/chartex" xmlns:cx7="http://schemas.microsoft.com/office/drawing/2016/5/13/chartex" xmlns:cx8="http://schemas.microsoft.com/office/drawing/2016/5/14/chartex" xmlns:mc="http://schemas.openxmlformats.org/markup-compatibility/2006" xmlns:aink="http://schemas.microsoft.com/office/drawing/2016/ink" xmlns:am3d="http://schemas.microsoft.com/office/drawing/2017/model3d" xmlns:o="urn:schemas-microsoft-com:office:office" xmlns:r="http://schemas.openxmlformats.org/officeDocument/2006/relationships" xmlns:m="http://schemas.openxmlformats.org/officeDocument/2006/math" xmlns:v="urn:schemas-microsoft-com:vml" xmlns:wp14="http://schemas.microsoft.com/office/word/2010/wordprocessingDrawing" xmlns:wp="http://schemas.openxmlformats.org/drawingml/2006/wordprocessingDrawing" xmlns:w10="urn:schemas-microsoft-com:office:word" xmlns:w="http://schemas.openxmlformats.org/wordprocessingml/2006/main" xmlns:w14="http://schemas.microsoft.com/office/word/2010/wordml" xmlns:w15="http://schemas.microsoft.com/office/word/2012/wordml" xmlns:w16cex="http://schemas.microsoft.com/office/word/2018/wordml/cex" xmlns:w16cid="http://schemas.microsoft.com/office/word/2016/wordml/cid" xmlns:w16="http://schemas.microsoft.com/office/word/2018/wordml" xmlns:w16sdtdh="http://schemas.microsoft.com/office/word/2020/wordml/sdtdatahash" xmlns:w16se="http://schemas.microsoft.com/office/word/2015/wordml/symex" xmlns:wpg="http://schemas.microsoft.com/office/word/2010/wordprocessingGroup" xmlns:wpi="http://schemas.microsoft.com/office/word/2010/wordprocessingInk" xmlns:wne="http://schemas.microsoft.com/office/word/2006/wordml" xmlns:wps="http://schemas.microsoft.com/office/word/2010/wordprocessingShape" mc:Ignorable="w14 w15 w16se w16cid w16 w16cex w16sdtdh wp14">
-  <w:comment w:id="2" w:author="Microsoft Office User" w:date="2021-11-30T13:07:00Z" w:initials="MOU">
+  <w:comment w:id="2" w:author="Microsoft Office User" w:date="2021-11-29T22:07:00Z" w:initials="MOU">
     <w:p>
       <w:pPr>
         <w:pStyle w:val="CommentText"/>
@@ -33829,7 +33964,7 @@
       </w:r>
     </w:p>
   </w:comment>
-  <w:comment w:id="67" w:author="Rebecca McIntosh" w:date="2021-10-28T06:46:00Z" w:initials="RM">
+  <w:comment w:id="67" w:author="Rebecca McIntosh" w:date="2021-10-27T16:46:00Z" w:initials="RM">
     <w:p>
       <w:pPr>
         <w:pStyle w:val="CommentText"/>
@@ -33845,7 +33980,7 @@
       </w:r>
     </w:p>
   </w:comment>
-  <w:comment w:id="79" w:author="Rebecca McIntosh" w:date="2021-10-28T06:46:00Z" w:initials="RM">
+  <w:comment w:id="79" w:author="Rebecca McIntosh" w:date="2021-10-27T16:46:00Z" w:initials="RM">
     <w:p>
       <w:pPr>
         <w:pStyle w:val="CommentText"/>
@@ -33872,7 +34007,7 @@
       </w:r>
     </w:p>
   </w:comment>
-  <w:comment w:id="115" w:author="Rebecca McIntosh" w:date="2021-10-28T06:49:00Z" w:initials="RM">
+  <w:comment w:id="115" w:author="Rebecca McIntosh" w:date="2021-10-27T16:49:00Z" w:initials="RM">
     <w:p>
       <w:pPr>
         <w:pStyle w:val="CommentText"/>
@@ -33888,7 +34023,7 @@
       </w:r>
     </w:p>
   </w:comment>
-  <w:comment w:id="428" w:author="Microsoft Office User" w:date="2021-11-30T13:38:00Z" w:initials="MOU">
+  <w:comment w:id="428" w:author="Microsoft Office User" w:date="2021-11-29T22:38:00Z" w:initials="MOU">
     <w:p>
       <w:pPr>
         <w:pStyle w:val="CommentText"/>
@@ -33912,7 +34047,7 @@
       </w:r>
     </w:p>
   </w:comment>
-  <w:comment w:id="743" w:author="Microsoft Office User" w:date="2021-10-14T07:10:00Z" w:initials="MOU">
+  <w:comment w:id="743" w:author="Microsoft Office User" w:date="2021-10-13T17:10:00Z" w:initials="MOU">
     <w:p>
       <w:pPr>
         <w:pStyle w:val="CommentText"/>
@@ -33940,7 +34075,7 @@
       </w:r>
     </w:p>
   </w:comment>
-  <w:comment w:id="747" w:author="Rebecca McIntosh" w:date="2021-10-29T09:09:00Z" w:initials="RM">
+  <w:comment w:id="747" w:author="Rebecca McIntosh" w:date="2021-10-28T19:09:00Z" w:initials="RM">
     <w:p>
       <w:pPr>
         <w:pStyle w:val="CommentText"/>
@@ -33956,7 +34091,7 @@
       </w:r>
     </w:p>
   </w:comment>
-  <w:comment w:id="904" w:author="Rebecca McIntosh" w:date="2021-10-29T09:12:00Z" w:initials="RM">
+  <w:comment w:id="904" w:author="Rebecca McIntosh" w:date="2021-10-28T19:12:00Z" w:initials="RM">
     <w:p>
       <w:pPr>
         <w:pStyle w:val="CommentText"/>
@@ -33972,7 +34107,7 @@
       </w:r>
     </w:p>
   </w:comment>
-  <w:comment w:id="1074" w:author="Rebecca McIntosh" w:date="2021-10-29T09:22:00Z" w:initials="RM">
+  <w:comment w:id="1074" w:author="Rebecca McIntosh" w:date="2021-10-28T19:22:00Z" w:initials="RM">
     <w:p>
       <w:pPr>
         <w:pStyle w:val="CommentText"/>
@@ -33988,7 +34123,7 @@
       </w:r>
     </w:p>
   </w:comment>
-  <w:comment w:id="1077" w:author="Rebecca McIntosh" w:date="2021-10-29T09:22:00Z" w:initials="RM">
+  <w:comment w:id="1077" w:author="Rebecca McIntosh" w:date="2021-10-28T19:22:00Z" w:initials="RM">
     <w:p>
       <w:pPr>
         <w:pStyle w:val="CommentText"/>
@@ -34004,7 +34139,7 @@
       </w:r>
     </w:p>
   </w:comment>
-  <w:comment w:id="1470" w:author="Nathan Bott" w:date="2021-11-08T06:31:00Z" w:initials="NB">
+  <w:comment w:id="1470" w:author="Nathan Bott" w:date="2021-11-07T15:31:00Z" w:initials="NB">
     <w:p>
       <w:pPr>
         <w:pStyle w:val="CommentText"/>
@@ -34020,7 +34155,7 @@
       </w:r>
     </w:p>
   </w:comment>
-  <w:comment w:id="1999" w:author="Nathan Bott" w:date="2021-11-08T06:35:00Z" w:initials="NB">
+  <w:comment w:id="1999" w:author="Nathan Bott" w:date="2021-11-07T15:35:00Z" w:initials="NB">
     <w:p>
       <w:pPr>
         <w:pStyle w:val="CommentText"/>
@@ -34036,7 +34171,7 @@
       </w:r>
     </w:p>
   </w:comment>
-  <w:comment w:id="2212" w:author="Rebecca McIntosh" w:date="2021-10-28T08:45:00Z" w:initials="RM">
+  <w:comment w:id="2212" w:author="Rebecca McIntosh" w:date="2021-10-27T18:45:00Z" w:initials="RM">
     <w:p>
       <w:pPr>
         <w:pStyle w:val="CommentText"/>
@@ -34101,7 +34236,7 @@
       </w:r>
     </w:p>
   </w:comment>
-  <w:comment w:id="2218" w:author="Rebecca McIntosh" w:date="2021-10-28T10:55:00Z" w:initials="RM">
+  <w:comment w:id="2218" w:author="Rebecca McIntosh" w:date="2021-10-27T20:55:00Z" w:initials="RM">
     <w:p>
       <w:pPr>
         <w:pStyle w:val="CommentText"/>
@@ -34117,7 +34252,7 @@
       </w:r>
     </w:p>
   </w:comment>
-  <w:comment w:id="2367" w:author="Rebecca McIntosh" w:date="2021-10-28T11:02:00Z" w:initials="RM">
+  <w:comment w:id="2367" w:author="Rebecca McIntosh" w:date="2021-10-27T21:02:00Z" w:initials="RM">
     <w:p>
       <w:pPr>
         <w:pStyle w:val="CommentText"/>
@@ -34141,7 +34276,7 @@
       </w:r>
     </w:p>
   </w:comment>
-  <w:comment w:id="2381" w:author="Rebecca McIntosh" w:date="2021-10-28T10:55:00Z" w:initials="RM">
+  <w:comment w:id="2381" w:author="Rebecca McIntosh" w:date="2021-10-27T20:55:00Z" w:initials="RM">
     <w:p>
       <w:pPr>
         <w:pStyle w:val="CommentText"/>
@@ -34157,7 +34292,7 @@
       </w:r>
     </w:p>
   </w:comment>
-  <w:comment w:id="2410" w:author="Rebecca McIntosh" w:date="2021-10-28T11:14:00Z" w:initials="RM">
+  <w:comment w:id="2410" w:author="Rebecca McIntosh" w:date="2021-10-27T21:14:00Z" w:initials="RM">
     <w:p>
       <w:pPr>
         <w:pStyle w:val="CommentText"/>
@@ -34173,7 +34308,7 @@
       </w:r>
     </w:p>
   </w:comment>
-  <w:comment w:id="2468" w:author="Rebecca McIntosh" w:date="2021-10-29T10:28:00Z" w:initials="RM">
+  <w:comment w:id="2468" w:author="Rebecca McIntosh" w:date="2021-10-28T20:28:00Z" w:initials="RM">
     <w:p>
       <w:pPr>
         <w:pStyle w:val="CommentText"/>
@@ -34197,7 +34332,7 @@
       </w:r>
     </w:p>
   </w:comment>
-  <w:comment w:id="2547" w:author="Rebecca McIntosh" w:date="2021-10-28T08:58:00Z" w:initials="RM">
+  <w:comment w:id="2547" w:author="Rebecca McIntosh" w:date="2021-10-27T18:58:00Z" w:initials="RM">
     <w:p>
       <w:pPr>
         <w:pStyle w:val="CommentText"/>
@@ -34213,7 +34348,7 @@
       </w:r>
     </w:p>
   </w:comment>
-  <w:comment w:id="2582" w:author="Nathan Bott" w:date="2021-11-08T06:28:00Z" w:initials="NB">
+  <w:comment w:id="2582" w:author="Nathan Bott" w:date="2021-11-07T15:28:00Z" w:initials="NB">
     <w:p>
       <w:r>
         <w:rPr>
@@ -34235,7 +34370,7 @@
       </w:pPr>
     </w:p>
   </w:comment>
-  <w:comment w:id="2660" w:author="Rebecca McIntosh" w:date="2021-10-28T09:01:00Z" w:initials="RM">
+  <w:comment w:id="2660" w:author="Rebecca McIntosh" w:date="2021-10-27T19:01:00Z" w:initials="RM">
     <w:p>
       <w:pPr>
         <w:pStyle w:val="CommentText"/>
@@ -34284,7 +34419,7 @@
       </w:r>
     </w:p>
   </w:comment>
-  <w:comment w:id="2703" w:author="Rebecca McIntosh" w:date="2021-10-28T09:04:00Z" w:initials="RM">
+  <w:comment w:id="2703" w:author="Rebecca McIntosh" w:date="2021-10-27T19:04:00Z" w:initials="RM">
     <w:p>
       <w:pPr>
         <w:pStyle w:val="CommentText"/>
@@ -34300,7 +34435,7 @@
       </w:r>
     </w:p>
   </w:comment>
-  <w:comment w:id="2974" w:author="Rebecca McIntosh" w:date="2021-10-28T09:35:00Z" w:initials="RM">
+  <w:comment w:id="2974" w:author="Rebecca McIntosh" w:date="2021-10-27T19:35:00Z" w:initials="RM">
     <w:p>
       <w:pPr>
         <w:pStyle w:val="CommentText"/>
@@ -34741,7 +34876,7 @@
         <w:color w:val="000000"/>
       </w:rPr>
     </w:pPr>
-    <w:ins w:id="3209" w:author="Nathan Bott" w:date="2021-11-11T10:06:00Z">
+    <w:ins w:id="3214" w:author="Nathan Bott" w:date="2021-11-11T10:06:00Z">
       <w:r>
         <w:rPr>
           <w:noProof/>
@@ -34830,7 +34965,7 @@
     <w:pPr>
       <w:pStyle w:val="Header"/>
     </w:pPr>
-    <w:ins w:id="3210" w:author="Nathan Bott" w:date="2021-11-11T10:06:00Z">
+    <w:ins w:id="3215" w:author="Nathan Bott" w:date="2021-11-11T10:06:00Z">
       <w:r>
         <w:rPr>
           <w:noProof/>
@@ -34879,12 +35014,12 @@
                           <w:p>
                             <w:pPr>
                               <w:rPr>
-                                <w:ins w:id="3211" w:author="Nathan Bott" w:date="2021-11-11T10:06:00Z"/>
+                                <w:ins w:id="3216" w:author="Nathan Bott" w:date="2021-11-11T10:06:00Z"/>
                                 <w:rFonts w:ascii="Calibri" w:eastAsia="Calibri" w:hAnsi="Calibri" w:cs="Calibri"/>
                                 <w:color w:val="EEDC00"/>
                               </w:rPr>
                             </w:pPr>
-                            <w:ins w:id="3212" w:author="Nathan Bott" w:date="2021-11-11T10:06:00Z">
+                            <w:ins w:id="3217" w:author="Nathan Bott" w:date="2021-11-11T10:06:00Z">
                               <w:r>
                                 <w:rPr>
                                   <w:rFonts w:ascii="Calibri" w:eastAsia="Calibri" w:hAnsi="Calibri" w:cs="Calibri"/>
@@ -35699,7 +35834,7 @@
     <w:pPr>
       <w:pStyle w:val="Header"/>
     </w:pPr>
-    <w:ins w:id="3206" w:author="Nathan Bott" w:date="2021-11-11T10:06:00Z">
+    <w:ins w:id="3211" w:author="Nathan Bott" w:date="2021-11-11T10:06:00Z">
       <w:r>
         <w:rPr>
           <w:noProof/>
@@ -35748,12 +35883,12 @@
                           <w:p>
                             <w:pPr>
                               <w:rPr>
-                                <w:ins w:id="3207" w:author="Nathan Bott" w:date="2021-11-11T10:06:00Z"/>
+                                <w:ins w:id="3212" w:author="Nathan Bott" w:date="2021-11-11T10:06:00Z"/>
                                 <w:rFonts w:ascii="Calibri" w:eastAsia="Calibri" w:hAnsi="Calibri" w:cs="Calibri"/>
                                 <w:color w:val="EEDC00"/>
                               </w:rPr>
                             </w:pPr>
-                            <w:ins w:id="3208" w:author="Nathan Bott" w:date="2021-11-11T10:06:00Z">
+                            <w:ins w:id="3213" w:author="Nathan Bott" w:date="2021-11-11T10:06:00Z">
                               <w:r>
                                 <w:rPr>
                                   <w:rFonts w:ascii="Calibri" w:eastAsia="Calibri" w:hAnsi="Calibri" w:cs="Calibri"/>

</xml_diff>